<commit_message>
Added additional user stories
</commit_message>
<xml_diff>
--- a/OurGroupCapstoneUserStories.docx
+++ b/OurGroupCapstoneUserStories.docx
@@ -124,7 +124,7 @@
         <w:t>selected</w:t>
       </w:r>
       <w:r>
-        <w:t xml:space="preserve"> for matches that of any of the linked account’s preferences.</w:t>
+        <w:t xml:space="preserve"> matches that of any of the linked account’s preferences.</w:t>
       </w:r>
     </w:p>
     <w:p>
@@ -136,8 +136,6 @@
       <w:r>
         <w:t>As a user, based on the time of day, I want the recommendations displayed to me to incorporate the type of food that would be expected at that time of day (breakfast, lunch, dinner).</w:t>
       </w:r>
-      <w:bookmarkStart w:id="0" w:name="_GoBack"/>
-      <w:bookmarkEnd w:id="0"/>
     </w:p>
     <w:p>
       <w:pPr>
@@ -197,13 +195,31 @@
     <w:p/>
     <w:p/>
     <w:p/>
+    <w:p>
+      <w:r>
+        <w:lastRenderedPageBreak/>
+        <w:t>As an employee</w:t>
+      </w:r>
+      <w:r>
+        <w:t>, I want to have a default view of data requests to the application and tickets for user reports so that I can perform my job effectively.</w:t>
+      </w:r>
+      <w:bookmarkStart w:id="0" w:name="_GoBack"/>
+      <w:bookmarkEnd w:id="0"/>
+    </w:p>
+    <w:p>
+      <w:r>
+        <w:t>As an employee,</w:t>
+      </w:r>
+      <w:r>
+        <w:t xml:space="preserve"> I want to be able to group users so that the application can send data to any company that requests it.</w:t>
+      </w:r>
+    </w:p>
+    <w:p>
+      <w:r>
+        <w:t>As an employee, I want to have administrative rights (banning, muting, etc.) so that I can effectively manage the users of the application.</w:t>
+      </w:r>
+    </w:p>
     <w:p/>
-    <w:p/>
-    <w:p>
-      <w:r>
-        <w:t>As an employee,</w:t>
-      </w:r>
-    </w:p>
     <w:p/>
     <w:sectPr>
       <w:pgSz w:w="12240" w:h="15840"/>
@@ -618,6 +634,7 @@
   <w:style w:type="character" w:default="1" w:styleId="DefaultParagraphFont">
     <w:name w:val="Default Paragraph Font"/>
     <w:uiPriority w:val="1"/>
+    <w:semiHidden/>
     <w:unhideWhenUsed/>
   </w:style>
   <w:style w:type="table" w:default="1" w:styleId="TableNormal">

</xml_diff>